<commit_message>
Finishing Problem and Starting presentation
Finishing Problem and Putting the title of the presentation
</commit_message>
<xml_diff>
--- a/informe/entrega1/Entrega1.docx
+++ b/informe/entrega1/Entrega1.docx
@@ -133,8 +133,17 @@
                 <w:color w:val="000000" w:themeColor="text1"/>
                 <w:lang w:val="es-CO"/>
               </w:rPr>
-              <w:t>Universidad Eafit</w:t>
+              <w:t xml:space="preserve">Universidad </w:t>
             </w:r>
+            <w:proofErr w:type="spellStart"/>
+            <w:r>
+              <w:rPr>
+                <w:color w:val="000000" w:themeColor="text1"/>
+                <w:lang w:val="es-CO"/>
+              </w:rPr>
+              <w:t>Eafit</w:t>
+            </w:r>
+            <w:proofErr w:type="spellEnd"/>
           </w:p>
           <w:p>
             <w:pPr>
@@ -252,8 +261,17 @@
                 <w:color w:val="000000" w:themeColor="text1"/>
                 <w:lang w:val="es-CO"/>
               </w:rPr>
-              <w:t>Universidad Eafit</w:t>
+              <w:t xml:space="preserve">Universidad </w:t>
             </w:r>
+            <w:proofErr w:type="spellStart"/>
+            <w:r>
+              <w:rPr>
+                <w:color w:val="000000" w:themeColor="text1"/>
+                <w:lang w:val="es-CO"/>
+              </w:rPr>
+              <w:t>Eafit</w:t>
+            </w:r>
+            <w:proofErr w:type="spellEnd"/>
           </w:p>
           <w:p>
             <w:pPr>
@@ -352,8 +370,17 @@
                 <w:lang w:val="es-CO"/>
               </w:rPr>
               <w:br/>
-              <w:t>Universidad Eafit</w:t>
+              <w:t xml:space="preserve">Universidad </w:t>
             </w:r>
+            <w:proofErr w:type="spellStart"/>
+            <w:r>
+              <w:rPr>
+                <w:color w:val="000000"/>
+                <w:lang w:val="es-CO"/>
+              </w:rPr>
+              <w:t>Eafit</w:t>
+            </w:r>
+            <w:proofErr w:type="spellEnd"/>
             <w:r>
               <w:rPr>
                 <w:color w:val="000000"/>
@@ -429,8 +456,16 @@
               <w:rPr>
                 <w:lang w:val="es-CO"/>
               </w:rPr>
-              <w:t>Universidad Eafit</w:t>
+              <w:t xml:space="preserve">Universidad </w:t>
             </w:r>
+            <w:proofErr w:type="spellStart"/>
+            <w:r>
+              <w:rPr>
+                <w:lang w:val="es-CO"/>
+              </w:rPr>
+              <w:t>Eafit</w:t>
+            </w:r>
+            <w:proofErr w:type="spellEnd"/>
           </w:p>
           <w:p>
             <w:pPr>
@@ -602,6 +637,7 @@
           <w:id w:val="-590621515"/>
           <w:citation/>
         </w:sdtPr>
+        <w:sdtEndPr/>
         <w:sdtContent>
           <w:r>
             <w:rPr>
@@ -1022,6 +1058,7 @@
           <w:id w:val="-1140266826"/>
           <w:citation/>
         </w:sdtPr>
+        <w:sdtEndPr/>
         <w:sdtContent>
           <w:r>
             <w:rPr>
@@ -1155,6 +1192,7 @@
           <w:id w:val="725887192"/>
           <w:citation/>
         </w:sdtPr>
+        <w:sdtEndPr/>
         <w:sdtContent>
           <w:r>
             <w:rPr>
@@ -1228,14 +1266,14 @@
         <w:pStyle w:val="Ttulo1"/>
         <w:rPr>
           <w:b/>
-          <w:color w:val="1E6A39"/>
+          <w:color w:val="000000" w:themeColor="text1"/>
           <w:lang w:val="en-US"/>
         </w:rPr>
       </w:pPr>
       <w:r>
         <w:rPr>
           <w:b/>
-          <w:color w:val="1E6A39"/>
+          <w:color w:val="000000" w:themeColor="text1"/>
           <w:lang w:val="en-US"/>
         </w:rPr>
         <w:t>1.1. The problem</w:t>
@@ -1251,44 +1289,72 @@
           <w:between w:val="nil"/>
         </w:pBdr>
         <w:rPr>
-          <w:color w:val="000000"/>
-          <w:lang w:val="en-US"/>
-        </w:rPr>
-      </w:pPr>
-      <w:r>
-        <w:rPr>
-          <w:color w:val="1E6A39"/>
+          <w:color w:val="000000" w:themeColor="text1"/>
+          <w:lang w:val="en-US"/>
+        </w:rPr>
+      </w:pPr>
+      <w:r>
+        <w:rPr>
+          <w:color w:val="000000" w:themeColor="text1"/>
           <w:lang w:val="en-US"/>
         </w:rPr>
         <w:t xml:space="preserve">The problem we’re trying to solve is to find three paths to lead </w:t>
       </w:r>
       <w:r>
         <w:rPr>
-          <w:color w:val="1E6A39"/>
+          <w:color w:val="000000" w:themeColor="text1"/>
           <w:lang w:val="en-US"/>
         </w:rPr>
         <w:t>people to their destiny. One of them will be the shortest without having in mind the danger of the path is going through, other one will be the safest without having in mind the distance and the last one will</w:t>
       </w:r>
       <w:r>
         <w:rPr>
-          <w:color w:val="1E6A39"/>
-          <w:lang w:val="en-US"/>
-        </w:rPr>
-        <w:t xml:space="preserve"> consider proportionally both distance and safety. These three paths are important because of the situation of the person using the algorithm. In first place, if they need to hurry and get as quickly as possible </w:t>
-      </w:r>
-      <w:r>
-        <w:rPr>
-          <w:color w:val="1E6A39"/>
-          <w:lang w:val="en-US"/>
-        </w:rPr>
-        <w:t xml:space="preserve">to a place they will probably avoid safety parameter, </w:t>
-      </w:r>
-      <w:r>
-        <w:rPr>
-          <w:color w:val="1E6A39"/>
-          <w:lang w:val="en-US"/>
-        </w:rPr>
-        <w:t>but for oth</w:t>
+          <w:color w:val="000000" w:themeColor="text1"/>
+          <w:lang w:val="en-US"/>
+        </w:rPr>
+        <w:t xml:space="preserve"> consider proportionally both distance and safety. These three paths are important because of the situation the person using the algorithm</w:t>
+      </w:r>
+      <w:r>
+        <w:rPr>
+          <w:color w:val="000000" w:themeColor="text1"/>
+          <w:lang w:val="en-US"/>
+        </w:rPr>
+        <w:t xml:space="preserve"> is living through</w:t>
+      </w:r>
+      <w:r>
+        <w:rPr>
+          <w:color w:val="000000" w:themeColor="text1"/>
+          <w:lang w:val="en-US"/>
+        </w:rPr>
+        <w:t xml:space="preserve">. In first place, if they need to hurry and get as </w:t>
+      </w:r>
+      <w:r>
+        <w:rPr>
+          <w:color w:val="000000" w:themeColor="text1"/>
+          <w:lang w:val="en-US"/>
+        </w:rPr>
+        <w:t xml:space="preserve">quickly as possible to a </w:t>
+      </w:r>
+      <w:r>
+        <w:rPr>
+          <w:color w:val="000000" w:themeColor="text1"/>
+          <w:lang w:val="en-US"/>
+        </w:rPr>
+        <w:t>place,</w:t>
+      </w:r>
+      <w:r>
+        <w:rPr>
+          <w:color w:val="000000" w:themeColor="text1"/>
+          <w:lang w:val="en-US"/>
+        </w:rPr>
+        <w:t xml:space="preserve"> they will probably avoid safety parameter</w:t>
+      </w:r>
+      <w:r>
+        <w:rPr>
+          <w:color w:val="000000" w:themeColor="text1"/>
+          <w:lang w:val="en-US"/>
+        </w:rPr>
+        <w:t xml:space="preserve">, however on the other hand, someone could probably not need time, but safety or another person could need both parameters in their trip. </w:t>
       </w:r>
     </w:p>
     <w:p>
@@ -1604,7 +1670,14 @@
         <w:rPr>
           <w:lang w:val="en-US"/>
         </w:rPr>
-        <w:t>that reduce both the distance and the risk of sexual street harassment.</w:t>
+        <w:t xml:space="preserve">that </w:t>
+      </w:r>
+      <w:r>
+        <w:rPr>
+          <w:lang w:val="en-US"/>
+        </w:rPr>
+        <w:lastRenderedPageBreak/>
+        <w:t>reduce both the distance and the risk of sexual street harassment.</w:t>
       </w:r>
     </w:p>
     <w:p>
@@ -1623,7 +1696,6 @@
           <w:color w:val="000000"/>
           <w:lang w:val="en-US"/>
         </w:rPr>
-        <w:lastRenderedPageBreak/>
         <w:t>3.1 Data collection and processing</w:t>
       </w:r>
     </w:p>
@@ -1700,7 +1772,23 @@
           <w:color w:val="000000"/>
           <w:lang w:val="en-US"/>
         </w:rPr>
-        <w:t xml:space="preserve"> OSMnx. The map includes (1) </w:t>
+        <w:t xml:space="preserve"> </w:t>
+      </w:r>
+      <w:proofErr w:type="spellStart"/>
+      <w:r>
+        <w:rPr>
+          <w:color w:val="000000"/>
+          <w:lang w:val="en-US"/>
+        </w:rPr>
+        <w:t>OSMnx</w:t>
+      </w:r>
+      <w:proofErr w:type="spellEnd"/>
+      <w:r>
+        <w:rPr>
+          <w:color w:val="000000"/>
+          <w:lang w:val="en-US"/>
+        </w:rPr>
+        <w:t xml:space="preserve">. The map includes (1) </w:t>
       </w:r>
       <w:r>
         <w:rPr>
@@ -1762,7 +1850,23 @@
           <w:color w:val="000000"/>
           <w:lang w:val="en-US"/>
         </w:rPr>
-        <w:t>linear combination (LC) was calculated that captures the maximum variance between (i) the fraction of households that feel insecure and (ii) the fraction of households with incomes below one minimum wage. These data were obtained from the 2017 Medellín quality of life survey. The CL was normalized, using the maximum and minimum, to obtain values between 0 and 1. The CL was obtained using principal components analysis. The risk of harassment is defined as one minus the normalized CL. Figure 1 presents the calculated risk of bullying. The map is available on GitHub</w:t>
+        <w:t>linear combination (LC) was calculated that captures the maximum variance between (</w:t>
+      </w:r>
+      <w:proofErr w:type="spellStart"/>
+      <w:r>
+        <w:rPr>
+          <w:color w:val="000000"/>
+          <w:lang w:val="en-US"/>
+        </w:rPr>
+        <w:t>i</w:t>
+      </w:r>
+      <w:proofErr w:type="spellEnd"/>
+      <w:r>
+        <w:rPr>
+          <w:color w:val="000000"/>
+          <w:lang w:val="en-US"/>
+        </w:rPr>
+        <w:t>) the fraction of households that feel insecure and (ii) the fraction of households with incomes below one minimum wage. These data were obtained from the 2017 Medellín quality of life survey. The CL was normalized, using the maximum and minimum, to obtain values between 0 and 1. The CL was obtained using principal components analysis. The risk of harassment is defined as one minus the normalized CL. Figure 1 presents the calculated risk of bullying. The map is available on GitHub</w:t>
       </w:r>
       <w:r>
         <w:rPr>
@@ -2135,8 +2239,17 @@
           <w:color w:val="000000"/>
           <w:lang w:val="en-US"/>
         </w:rPr>
-        <w:t>In the following, we explain the data structures and algorithms used in this work. The implementations of the data structures and algorithms are available on Github</w:t>
-      </w:r>
+        <w:t xml:space="preserve">In the following, we explain the data structures and algorithms used in this work. The implementations of the data structures and algorithms are available on </w:t>
+      </w:r>
+      <w:proofErr w:type="spellStart"/>
+      <w:r>
+        <w:rPr>
+          <w:color w:val="000000"/>
+          <w:lang w:val="en-US"/>
+        </w:rPr>
+        <w:t>Github</w:t>
+      </w:r>
+      <w:proofErr w:type="spellEnd"/>
       <w:r>
         <w:rPr>
           <w:color w:val="000000"/>
@@ -2407,7 +2520,25 @@
           <w:color w:val="3465A4"/>
           <w:lang w:val="en-US"/>
         </w:rPr>
-        <w:t xml:space="preserve">(In this semester, the algorithm could be DFS, BFS, Dijkstra, A*, Bellman, Floyd among others ). </w:t>
+        <w:t xml:space="preserve">(In this semester, the algorithm could be DFS, BFS, Dijkstra, A*, Bellman, Floyd among </w:t>
+      </w:r>
+      <w:proofErr w:type="gramStart"/>
+      <w:r>
+        <w:rPr>
+          <w:i/>
+          <w:color w:val="3465A4"/>
+          <w:lang w:val="en-US"/>
+        </w:rPr>
+        <w:t>others )</w:t>
+      </w:r>
+      <w:proofErr w:type="gramEnd"/>
+      <w:r>
+        <w:rPr>
+          <w:i/>
+          <w:color w:val="3465A4"/>
+          <w:lang w:val="en-US"/>
+        </w:rPr>
+        <w:t xml:space="preserve">. </w:t>
       </w:r>
       <w:r>
         <w:rPr>
@@ -2571,14 +2702,31 @@
           <w:color w:val="55308D"/>
           <w:lang w:val="en-US"/>
         </w:rPr>
-        <w:t xml:space="preserve">semester, the algorithm could be DFS, BFS, Dijkstra, A*, among others). </w:t>
-      </w:r>
-      <w:r>
-        <w:rPr>
-          <w:color w:val="000000"/>
-          <w:lang w:val="en-US"/>
-        </w:rPr>
-        <w:t>) The algorithm is exemplified in Figure 4.</w:t>
+        <w:t>semester, the algorithm could be DFS, BFS, Dijkstra, A*, among others)</w:t>
+      </w:r>
+      <w:proofErr w:type="gramStart"/>
+      <w:r>
+        <w:rPr>
+          <w:i/>
+          <w:color w:val="55308D"/>
+          <w:lang w:val="en-US"/>
+        </w:rPr>
+        <w:t xml:space="preserve">. </w:t>
+      </w:r>
+      <w:r>
+        <w:rPr>
+          <w:color w:val="000000"/>
+          <w:lang w:val="en-US"/>
+        </w:rPr>
+        <w:t>)</w:t>
+      </w:r>
+      <w:proofErr w:type="gramEnd"/>
+      <w:r>
+        <w:rPr>
+          <w:color w:val="000000"/>
+          <w:lang w:val="en-US"/>
+        </w:rPr>
+        <w:t xml:space="preserve"> The algorithm is exemplified in Figure 4.</w:t>
       </w:r>
     </w:p>
     <w:p>
@@ -2906,12 +3054,21 @@
                 <w:lang w:val="en-US"/>
               </w:rPr>
             </w:pPr>
+            <w:proofErr w:type="gramStart"/>
             <w:r>
               <w:rPr>
                 <w:color w:val="55308D"/>
                 <w:lang w:val="en-US"/>
               </w:rPr>
-              <w:t>O(V</w:t>
+              <w:t>O(</w:t>
+            </w:r>
+            <w:proofErr w:type="gramEnd"/>
+            <w:r>
+              <w:rPr>
+                <w:color w:val="55308D"/>
+                <w:lang w:val="en-US"/>
+              </w:rPr>
+              <w:t>V</w:t>
             </w:r>
             <w:r>
               <w:rPr>
@@ -3006,12 +3163,21 @@
                 <w:lang w:val="en-US"/>
               </w:rPr>
             </w:pPr>
+            <w:proofErr w:type="gramStart"/>
             <w:r>
               <w:rPr>
                 <w:color w:val="55308D"/>
                 <w:lang w:val="en-US"/>
               </w:rPr>
-              <w:t>O(E</w:t>
+              <w:t>O(</w:t>
+            </w:r>
+            <w:proofErr w:type="gramEnd"/>
+            <w:r>
+              <w:rPr>
+                <w:color w:val="55308D"/>
+                <w:lang w:val="en-US"/>
+              </w:rPr>
+              <w:t>E</w:t>
             </w:r>
             <w:r>
               <w:rPr>
@@ -3255,12 +3421,21 @@
                 <w:lang w:val="en-US"/>
               </w:rPr>
             </w:pPr>
+            <w:proofErr w:type="gramStart"/>
             <w:r>
               <w:rPr>
                 <w:color w:val="55308D"/>
                 <w:lang w:val="en-US"/>
               </w:rPr>
-              <w:t>O(V*E*2</w:t>
+              <w:t>O(</w:t>
+            </w:r>
+            <w:proofErr w:type="gramEnd"/>
+            <w:r>
+              <w:rPr>
+                <w:color w:val="55308D"/>
+                <w:lang w:val="en-US"/>
+              </w:rPr>
+              <w:t>V*E*2</w:t>
             </w:r>
             <w:r>
               <w:rPr>
@@ -3340,12 +3515,21 @@
                 <w:lang w:val="en-US"/>
               </w:rPr>
             </w:pPr>
+            <w:proofErr w:type="gramStart"/>
             <w:r>
               <w:rPr>
                 <w:color w:val="55308D"/>
                 <w:lang w:val="en-US"/>
               </w:rPr>
-              <w:t>O(2</w:t>
+              <w:t>O(</w:t>
+            </w:r>
+            <w:proofErr w:type="gramEnd"/>
+            <w:r>
+              <w:rPr>
+                <w:color w:val="55308D"/>
+                <w:lang w:val="en-US"/>
+              </w:rPr>
+              <w:t>2</w:t>
             </w:r>
             <w:r>
               <w:rPr>
@@ -3820,12 +4004,14 @@
                 <w:lang w:val="en-US"/>
               </w:rPr>
             </w:pPr>
+            <w:proofErr w:type="spellStart"/>
             <w:r>
               <w:rPr>
                 <w:lang w:val="en-US"/>
               </w:rPr>
               <w:t>Eafit</w:t>
             </w:r>
+            <w:proofErr w:type="spellEnd"/>
           </w:p>
         </w:tc>
         <w:tc>
@@ -3942,12 +4128,14 @@
                 <w:lang w:val="en-US"/>
               </w:rPr>
             </w:pPr>
+            <w:proofErr w:type="spellStart"/>
             <w:r>
               <w:rPr>
                 <w:lang w:val="en-US"/>
               </w:rPr>
               <w:t>Eafit</w:t>
             </w:r>
+            <w:proofErr w:type="spellEnd"/>
           </w:p>
         </w:tc>
         <w:tc>
@@ -4065,12 +4253,14 @@
                 <w:lang w:val="en-US"/>
               </w:rPr>
             </w:pPr>
+            <w:proofErr w:type="spellStart"/>
             <w:r>
               <w:rPr>
                 <w:lang w:val="en-US"/>
               </w:rPr>
               <w:t>Eafit</w:t>
             </w:r>
+            <w:proofErr w:type="spellEnd"/>
           </w:p>
         </w:tc>
         <w:tc>
@@ -4602,7 +4792,25 @@
           <w:color w:val="55308D"/>
           <w:lang w:val="en-US"/>
         </w:rPr>
-        <w:t xml:space="preserve">(Please write the name of the algorithm, e.g. DFS, BFS, A*) </w:t>
+        <w:t xml:space="preserve">(Please write the name of the algorithm, </w:t>
+      </w:r>
+      <w:proofErr w:type="gramStart"/>
+      <w:r>
+        <w:rPr>
+          <w:i/>
+          <w:color w:val="55308D"/>
+          <w:lang w:val="en-US"/>
+        </w:rPr>
+        <w:t>e.g.</w:t>
+      </w:r>
+      <w:proofErr w:type="gramEnd"/>
+      <w:r>
+        <w:rPr>
+          <w:i/>
+          <w:color w:val="55308D"/>
+          <w:lang w:val="en-US"/>
+        </w:rPr>
+        <w:t xml:space="preserve"> DFS, BFS, A*) </w:t>
       </w:r>
       <w:r>
         <w:rPr>
@@ -4723,20 +4931,52 @@
           <w:color w:val="55308D"/>
           <w:lang w:val="en-US"/>
         </w:rPr>
-        <w:t>Identify the type of thank you you wish to write: to a person or to an institution. Keep the following guidelines in mind: 1. The professor's name is not mentioned because he or she is an author. 2. You should not mention the authors of articles that you have not contacted. 3. You should mention students, teachers of other courses who have helped you.</w:t>
-      </w:r>
-    </w:p>
-    <w:p>
-      <w:pPr>
-        <w:rPr>
-          <w:lang w:val="en-US"/>
-        </w:rPr>
-      </w:pPr>
+        <w:t xml:space="preserve">Identify the type of thank you </w:t>
+      </w:r>
+      <w:proofErr w:type="spellStart"/>
       <w:r>
         <w:rPr>
           <w:color w:val="55308D"/>
           <w:lang w:val="en-US"/>
         </w:rPr>
+        <w:t>you</w:t>
+      </w:r>
+      <w:proofErr w:type="spellEnd"/>
+      <w:r>
+        <w:rPr>
+          <w:color w:val="55308D"/>
+          <w:lang w:val="en-US"/>
+        </w:rPr>
+        <w:t xml:space="preserve"> wish to </w:t>
+      </w:r>
+      <w:proofErr w:type="gramStart"/>
+      <w:r>
+        <w:rPr>
+          <w:color w:val="55308D"/>
+          <w:lang w:val="en-US"/>
+        </w:rPr>
+        <w:t>write:</w:t>
+      </w:r>
+      <w:proofErr w:type="gramEnd"/>
+      <w:r>
+        <w:rPr>
+          <w:color w:val="55308D"/>
+          <w:lang w:val="en-US"/>
+        </w:rPr>
+        <w:t xml:space="preserve"> to a person or to an institution. Keep the following guidelines in mind: 1. The professor's name is not mentioned because he or she is an author. 2. You should not mention the authors of articles that you have not contacted. 3. You should mention students, teachers of other courses who have helped you.</w:t>
+      </w:r>
+    </w:p>
+    <w:p>
+      <w:pPr>
+        <w:rPr>
+          <w:lang w:val="en-US"/>
+        </w:rPr>
+      </w:pPr>
+      <w:r>
+        <w:rPr>
+          <w:color w:val="55308D"/>
+          <w:lang w:val="en-US"/>
+        </w:rPr>
         <w:t xml:space="preserve">By way of example: This research has been supported/partially supported by [Name of Foundation, Donor]. </w:t>
       </w:r>
     </w:p>
@@ -4751,7 +4991,23 @@
           <w:color w:val="55308D"/>
           <w:lang w:val="en-US"/>
         </w:rPr>
-        <w:t>We are grateful for help with [particular technique, methodology] to [First name Last name, position, name of institution] for comments that greatly improved this manuscript.</w:t>
+        <w:t>We are grateful for help with [</w:t>
+      </w:r>
+      <w:proofErr w:type="gramStart"/>
+      <w:r>
+        <w:rPr>
+          <w:color w:val="55308D"/>
+          <w:lang w:val="en-US"/>
+        </w:rPr>
+        <w:t>particular technique</w:t>
+      </w:r>
+      <w:proofErr w:type="gramEnd"/>
+      <w:r>
+        <w:rPr>
+          <w:color w:val="55308D"/>
+          <w:lang w:val="en-US"/>
+        </w:rPr>
+        <w:t>, methodology] to [First name Last name, position, name of institution] for comments that greatly improved this manuscript.</w:t>
       </w:r>
     </w:p>
     <w:p>
@@ -5137,7 +5393,23 @@
           <w:color w:val="5B9BD5"/>
           <w:lang w:val="en-US"/>
         </w:rPr>
-        <w:t xml:space="preserve"> http://www.github.com/ ????????? /.../project/</w:t>
+        <w:t xml:space="preserve"> </w:t>
+      </w:r>
+      <w:proofErr w:type="gramStart"/>
+      <w:r>
+        <w:rPr>
+          <w:color w:val="5B9BD5"/>
+          <w:lang w:val="en-US"/>
+        </w:rPr>
+        <w:t>http://www.github.com/ ?????????</w:t>
+      </w:r>
+      <w:proofErr w:type="gramEnd"/>
+      <w:r>
+        <w:rPr>
+          <w:color w:val="5B9BD5"/>
+          <w:lang w:val="en-US"/>
+        </w:rPr>
+        <w:t xml:space="preserve"> /.../project/</w:t>
       </w:r>
     </w:p>
   </w:footnote>
@@ -6073,6 +6345,7 @@
   <w:style w:type="character" w:default="1" w:styleId="Fuentedeprrafopredeter">
     <w:name w:val="Default Paragraph Font"/>
     <w:uiPriority w:val="1"/>
+    <w:semiHidden/>
     <w:unhideWhenUsed/>
   </w:style>
   <w:style w:type="table" w:default="1" w:styleId="Tablanormal">
@@ -7773,12 +8046,6 @@
 </file>
 
 <file path=customXml/item1.xml><?xml version="1.0" encoding="utf-8"?>
-<go:gDocsCustomXmlDataStorage xmlns:go="http://customooxmlschemas.google.com/" xmlns:r="http://schemas.openxmlformats.org/officeDocument/2006/relationships">
-  <go:docsCustomData xmlns:go="http://customooxmlschemas.google.com/" roundtripDataSignature="AMtx7mgEYR3KyYmh2vIpQrHo0+jgJYpHkA==">AMUW2mVBph3QmwN71f4jir0tC0Pl3ZYk9NfRjVtevZVqn0ce1YqWDTN+QBsYdxLO+q5fQTSJilXTMYWjgvIxr8R7HyaPK/bG6VSKLsyYzCSbYiputGWztJkhbUcPAV80n3tAvq/krSAuZkfjy26n5CYeEjB7H5q6hgwAY2tNO2czcgK6ljUiBeJYU7NiRtwDolz3cERAeBUG</go:docsCustomData>
-</go:gDocsCustomXmlDataStorage>
-</file>
-
-<file path=customXml/item2.xml><?xml version="1.0" encoding="utf-8"?>
 <b:Sources xmlns:b="http://schemas.openxmlformats.org/officeDocument/2006/bibliography" xmlns="http://schemas.openxmlformats.org/officeDocument/2006/bibliography" SelectedStyle="\APASixthEditionOfficeOnline.xsl" StyleName="APA" Version="6">
   <b:Source>
     <b:Tag>El919</b:Tag>
@@ -7818,19 +8085,25 @@
 </b:Sources>
 </file>
 
+<file path=customXml/item2.xml><?xml version="1.0" encoding="utf-8"?>
+<go:gDocsCustomXmlDataStorage xmlns:go="http://customooxmlschemas.google.com/" xmlns:r="http://schemas.openxmlformats.org/officeDocument/2006/relationships">
+  <go:docsCustomData xmlns:go="http://customooxmlschemas.google.com/" roundtripDataSignature="AMtx7mgEYR3KyYmh2vIpQrHo0+jgJYpHkA==">AMUW2mVBph3QmwN71f4jir0tC0Pl3ZYk9NfRjVtevZVqn0ce1YqWDTN+QBsYdxLO+q5fQTSJilXTMYWjgvIxr8R7HyaPK/bG6VSKLsyYzCSbYiputGWztJkhbUcPAV80n3tAvq/krSAuZkfjy26n5CYeEjB7H5q6hgwAY2tNO2czcgK6ljUiBeJYU7NiRtwDolz3cERAeBUG</go:docsCustomData>
+</go:gDocsCustomXmlDataStorage>
+</file>
+
 <file path=customXml/itemProps1.xml><?xml version="1.0" encoding="utf-8"?>
+<ds:datastoreItem xmlns:ds="http://schemas.openxmlformats.org/officeDocument/2006/customXml" ds:itemID="{D2E721F8-B78F-4463-B03D-834E02FF3F38}">
+  <ds:schemaRefs>
+    <ds:schemaRef ds:uri="http://schemas.openxmlformats.org/officeDocument/2006/bibliography"/>
+  </ds:schemaRefs>
+</ds:datastoreItem>
+</file>
+
+<file path=customXml/itemProps2.xml><?xml version="1.0" encoding="utf-8"?>
 <ds:datastoreItem xmlns:ds="http://schemas.openxmlformats.org/officeDocument/2006/customXml" ds:itemID="{11111111-1234-1234-1234-123412341234}">
   <ds:schemaRefs>
     <ds:schemaRef ds:uri="http://customooxmlschemas.google.com/"/>
     <ds:schemaRef ds:uri="http://schemas.openxmlformats.org/officeDocument/2006/relationships"/>
   </ds:schemaRefs>
 </ds:datastoreItem>
-</file>
-
-<file path=customXml/itemProps2.xml><?xml version="1.0" encoding="utf-8"?>
-<ds:datastoreItem xmlns:ds="http://schemas.openxmlformats.org/officeDocument/2006/customXml" ds:itemID="{D2E721F8-B78F-4463-B03D-834E02FF3F38}">
-  <ds:schemaRefs>
-    <ds:schemaRef ds:uri="http://schemas.openxmlformats.org/officeDocument/2006/bibliography"/>
-  </ds:schemaRefs>
-</ds:datastoreItem>
 </file>
</xml_diff>